<commit_message>
✨  new Updated portfolio
</commit_message>
<xml_diff>
--- a/Ritik Verma Blockchain Developer Resume.docx
+++ b/Ritik Verma Blockchain Developer Resume.docx
@@ -86,7 +86,7 @@
     <w:p>
       <w:r>
         <w:pict w14:anchorId="6F9A2EB5">
-          <v:rect id="_x0000_i1055" style="width:0;height:1.5pt" o:hralign="center" o:hrstd="t" o:hr="t" fillcolor="#a0a0a0" stroked="f"/>
+          <v:rect id="_x0000_i1025" style="width:0;height:1.5pt" o:hralign="center" o:hrstd="t" o:hr="t" fillcolor="#a0a0a0" stroked="f"/>
         </w:pict>
       </w:r>
     </w:p>
@@ -107,13 +107,21 @@
     </w:p>
     <w:p>
       <w:r>
-        <w:t>Passionate and skilled Blockchain Developer with hands-on experience in building smart contracts, Web3.js integration, and full-stack DApp development. Proven ability to create secure, efficient, and user-friendly blockchain applications on Ethereum, Avalanche, and other EVM-compatible networks.</w:t>
+        <w:t xml:space="preserve">Passionate and skilled Blockchain Developer with hands-on experience in building smart contracts, Web3.js integration, and full-stack </w:t>
+      </w:r>
+      <w:proofErr w:type="spellStart"/>
+      <w:r>
+        <w:t>DApp</w:t>
+      </w:r>
+      <w:proofErr w:type="spellEnd"/>
+      <w:r>
+        <w:t xml:space="preserve"> development. Proven ability to create secure, efficient, and user-friendly blockchain applications on Ethereum, Avalanche, and other EVM-compatible networks.</w:t>
       </w:r>
     </w:p>
     <w:p>
       <w:r>
         <w:pict w14:anchorId="08FEBDE8">
-          <v:rect id="_x0000_i1056" style="width:0;height:1.5pt" o:hralign="center" o:hrstd="t" o:hr="t" fillcolor="#a0a0a0" stroked="f"/>
+          <v:rect id="_x0000_i1026" style="width:0;height:1.5pt" o:hralign="center" o:hrstd="t" o:hr="t" fillcolor="#a0a0a0" stroked="f"/>
         </w:pict>
       </w:r>
     </w:p>
@@ -162,7 +170,15 @@
         </w:numPr>
       </w:pPr>
       <w:r>
-        <w:t>Decentralized Application (DApp) Development</w:t>
+        <w:t>Decentralized Application (</w:t>
+      </w:r>
+      <w:proofErr w:type="spellStart"/>
+      <w:r>
+        <w:t>DApp</w:t>
+      </w:r>
+      <w:proofErr w:type="spellEnd"/>
+      <w:r>
+        <w:t>) Development</w:t>
       </w:r>
     </w:p>
     <w:p>
@@ -189,19 +205,22 @@
     </w:p>
     <w:p>
       <w:pPr>
-        <w:numPr>
-          <w:ilvl w:val="0"/>
-          <w:numId w:val="1"/>
-        </w:numPr>
-      </w:pPr>
-      <w:r>
-        <w:t>Frontend (HTML, CSS, JS) + Backend Integration</w:t>
+        <w:ind w:left="360"/>
+      </w:pPr>
+      <w:r>
+        <w:t>•</w:t>
+      </w:r>
+      <w:r>
+        <w:t xml:space="preserve">    </w:t>
+      </w:r>
+      <w:r>
+        <w:t xml:space="preserve"> Developed responsive frontend with React and integrated backend services using Node.js</w:t>
       </w:r>
     </w:p>
     <w:p>
       <w:r>
         <w:pict w14:anchorId="2FC83357">
-          <v:rect id="_x0000_i1057" style="width:0;height:1.5pt" o:hralign="center" o:hrstd="t" o:hr="t" fillcolor="#a0a0a0" stroked="f"/>
+          <v:rect id="_x0000_i1027" style="width:0;height:1.5pt" o:hralign="center" o:hrstd="t" o:hr="t" fillcolor="#a0a0a0" stroked="f"/>
         </w:pict>
       </w:r>
     </w:p>
@@ -240,12 +259,37 @@
           <w:b/>
           <w:bCs/>
         </w:rPr>
-        <w:t xml:space="preserve"> AVAX Transfer DApp</w:t>
-      </w:r>
-    </w:p>
-    <w:p>
-      <w:r>
-        <w:t>Created a real-time AVAX transaction application using Web3.js and Ethers.js. Displays sender/receiver balances, gas fee, and Snowtrace link with transaction history. Built on the Avalanche Fuji Testnet.</w:t>
+        <w:t xml:space="preserve"> AVAX Transfer </w:t>
+      </w:r>
+      <w:proofErr w:type="spellStart"/>
+      <w:r>
+        <w:rPr>
+          <w:b/>
+          <w:bCs/>
+        </w:rPr>
+        <w:t>DApp</w:t>
+      </w:r>
+      <w:proofErr w:type="spellEnd"/>
+    </w:p>
+    <w:p>
+      <w:r>
+        <w:t xml:space="preserve">Created a real-time AVAX transaction application using Web3.js and Ethers.js. Displays sender/receiver balances, gas fee, and </w:t>
+      </w:r>
+      <w:proofErr w:type="spellStart"/>
+      <w:r>
+        <w:t>Snowtrace</w:t>
+      </w:r>
+      <w:proofErr w:type="spellEnd"/>
+      <w:r>
+        <w:t xml:space="preserve"> link with transaction history. Built on the Avalanche Fuji </w:t>
+      </w:r>
+      <w:proofErr w:type="spellStart"/>
+      <w:r>
+        <w:t>Testnet</w:t>
+      </w:r>
+      <w:proofErr w:type="spellEnd"/>
+      <w:r>
+        <w:t>.</w:t>
       </w:r>
     </w:p>
     <w:p>
@@ -268,8 +312,17 @@
           <w:b/>
           <w:bCs/>
         </w:rPr>
-        <w:t xml:space="preserve"> Lottery DApp</w:t>
-      </w:r>
+        <w:t xml:space="preserve"> Lottery </w:t>
+      </w:r>
+      <w:proofErr w:type="spellStart"/>
+      <w:r>
+        <w:rPr>
+          <w:b/>
+          <w:bCs/>
+        </w:rPr>
+        <w:t>DApp</w:t>
+      </w:r>
+      <w:proofErr w:type="spellEnd"/>
     </w:p>
     <w:p>
       <w:r>
@@ -300,8 +353,13 @@
       </w:r>
     </w:p>
     <w:p>
-      <w:r>
-        <w:t>DApp that shows real-time prices of ETH and BTC with gas tracking. Built using Web3.js, responsive UI, and public crypto APIs.</w:t>
+      <w:proofErr w:type="spellStart"/>
+      <w:r>
+        <w:t>DApp</w:t>
+      </w:r>
+      <w:proofErr w:type="spellEnd"/>
+      <w:r>
+        <w:t xml:space="preserve"> that shows real-time prices of ETH and BTC with gas tracking. Built using Web3.js, responsive UI, and public crypto APIs.</w:t>
       </w:r>
     </w:p>
     <w:p>
@@ -357,13 +415,21 @@
     </w:p>
     <w:p>
       <w:r>
-        <w:t>Developed a blockchain-based car game using NFTs where players dodge enemy cars on-chain. Integrated wallet-based revive mechanic using AVAX and deployed on the Avalanche Fuji Testnet.</w:t>
+        <w:t xml:space="preserve">Developed a blockchain-based car game using NFTs where players dodge enemy cars on-chain. Integrated wallet-based revive mechanic using AVAX and deployed on the Avalanche Fuji </w:t>
+      </w:r>
+      <w:proofErr w:type="spellStart"/>
+      <w:r>
+        <w:t>Testnet</w:t>
+      </w:r>
+      <w:proofErr w:type="spellEnd"/>
+      <w:r>
+        <w:t>.</w:t>
       </w:r>
     </w:p>
     <w:p>
       <w:r>
         <w:pict w14:anchorId="2E666414">
-          <v:rect id="_x0000_i1058" style="width:0;height:1.5pt" o:hralign="center" o:hrstd="t" o:hr="t" fillcolor="#a0a0a0" stroked="f"/>
+          <v:rect id="_x0000_i1028" style="width:0;height:1.5pt" o:hralign="center" o:hrstd="t" o:hr="t" fillcolor="#a0a0a0" stroked="f"/>
         </w:pict>
       </w:r>
     </w:p>
@@ -398,7 +464,7 @@
     <w:p>
       <w:r>
         <w:pict w14:anchorId="291A1415">
-          <v:rect id="_x0000_i1059" style="width:0;height:1.5pt" o:hralign="center" o:hrstd="t" o:hr="t" fillcolor="#a0a0a0" stroked="f"/>
+          <v:rect id="_x0000_i1029" style="width:0;height:1.5pt" o:hralign="center" o:hrstd="t" o:hr="t" fillcolor="#a0a0a0" stroked="f"/>
         </w:pict>
       </w:r>
     </w:p>
@@ -447,8 +513,13 @@
         </w:numPr>
       </w:pPr>
       <w:r>
-        <w:t>Continuously building and experimenting with smart contracts and DApps</w:t>
-      </w:r>
+        <w:t xml:space="preserve">Continuously building and experimenting with smart contracts and </w:t>
+      </w:r>
+      <w:proofErr w:type="spellStart"/>
+      <w:r>
+        <w:t>DApps</w:t>
+      </w:r>
+      <w:proofErr w:type="spellEnd"/>
     </w:p>
     <w:p/>
     <w:sectPr>

</xml_diff>